<commit_message>
New translations parental consent form for adolescent interviews_v1.docx (Afrikaans)
</commit_message>
<xml_diff>
--- a/translations/parenttext_5day_south_africa/af/af_Parental consent form for adolescent interviews_V1.docx
+++ b/translations/parenttext_5day_south_africa/af/af_Parental consent form for adolescent interviews_V1.docx
@@ -16,7 +16,7 @@
         <w:rPr>
           <w:color w:val="000000"/>
         </w:rPr>
-        <w:t xml:space="preserve">Appendix 13: SWIFT Child Safety Risk and Exposure Interviews with Adolescents: Parental Consent Form</w:t>
+        <w:t xml:space="preserve">Bylaag 13: SWIFT Kind Veiligheidsrisiko- en Blootstellingsonderhoude met Adolessente: Ouerlike Toestemmingsvorm</w:t>
       </w:r>
       <w:r>
         <mc:AlternateContent>
@@ -435,7 +435,7 @@
       <w:bookmarkStart w:colFirst="0" w:colLast="0" w:name="_heading=h.30j0zll" w:id="0"/>
       <w:bookmarkEnd w:id="0"/>
       <w:r>
-        <w:t xml:space="preserve">As you are already part of our study, you will know that we are conducting a study on ParentText, the chatbot you have been working through. The study is carried out by researchers from the Universities of Cape Town in South Africa and the University of Oxford in the United Kingdom. </w:t>
+        <w:t xml:space="preserve">Aangesien jy reeds deel is van ons studie, weet u dat ons ‘n studie oor ParentText doen, die geselsbot waarmee jy gewerk het. Die studie word uitgevoer deur navorsers van die Universiteit van Kaapstad in Suid-Afrika en Oxford in die Verenigde Koninkryk. </w:t>
       </w:r>
     </w:p>
     <w:p>
@@ -451,7 +451,7 @@
       <w:bookmarkStart w:colFirst="0" w:colLast="0" w:name="_heading=h.emrsm4jthxjb" w:id="1"/>
       <w:bookmarkEnd w:id="1"/>
       <w:r>
-        <w:t xml:space="preserve">As part of understanding how ParentText has worked for you and your family, we would like to have a telephonic interview with the child that you care for and that you chose to work with while doing the programme. Before you decide whether to give us permission to speak to them, it’s important for you to know why we’re doing this research and what their participating in it would involve. All the information you might need is explained below but if you have any questions about your child’s participation or our study, please email the study team at </w:t>
+        <w:t xml:space="preserve">As deel van ons begrip oor hoe ParentText vir jou en jou gesin gewerk het, wil ons graag ‘n telefoniese onderhoud voer met die kind vir wie jy sorg en wat jy gekies het om mee te werk terwyl jy die program voltooi het. Voordat jy besluit of jy ons toestemming gee om met hulle te praat, is dit belangrik dat jy weet hoekom ons hierdie navorsing doen en wat dit sou behels dat hulle daaraan deelneem. Al die inligting wat jy benodig, word hieronder verduidelik, maar as jy enige vrae het oor jou kind se deelname of ons studie, kan jy die studiegroep e-pos by </w:t>
       </w:r>
       <w:r>
         <w:rPr>
@@ -460,7 +460,7 @@
         <w:t>swift@globalparenting.org</w:t>
       </w:r>
       <w:r>
-        <w:t xml:space="preserve"> or message us on WhatsApp at +27 XX XXX XXXX. We’re here to help you!</w:t>
+        <w:t xml:space="preserve"> of ‘n WhatsApp-boodskap stuur na +27 XX XXX XXXX. Ons is hier om jou te help!</w:t>
       </w:r>
     </w:p>
     <w:p>
@@ -478,7 +478,7 @@
         <w:rPr>
           <w:b w:val="1"/>
         </w:rPr>
-        <w:t xml:space="preserve">Why should I let my child participate?</w:t>
+        <w:t xml:space="preserve">Hoekom moet ek toelaat dat my kind deelneem?</w:t>
       </w:r>
       <w:r>
         <w:t xml:space="preserve"> </w:t>
@@ -495,7 +495,7 @@
         <w:pStyle w:val="P68B1DB1-Normal2"/>
       </w:pPr>
       <w:r>
-        <w:t xml:space="preserve">Along with the information which you have shared, your child’s participation will contribute to the information we are gathering in order to understand how to support families like yours. We plan to share our results in reports and at conferences so others can learn from this study too. It is important for children to participate in things which are being done for them and that their voices are heard. Their participation helps us to understand what we might need to add to the program to improve it and what is working well.  </w:t>
+        <w:t xml:space="preserve">Saam met die inligting wat jy gedeel het, sal jou kind se deelname bydra tot die inligting wat ons insamel om te verstaan hoe om gesinne soos joune te ondersteun. Ons beplan om ons resultate in verslae en by konferensies te deel sodat ander ook uit hierdie studie kan leer. Dit is belangrik dat kinders deelneem aan dinge wat vir hulle gedoen word en dat hul stemme gehoor word. Hulle deelname help ons om te verstaan wat ons moontlik by die program moet voeg om dit te verbeter en wat reeds goed werk.  </w:t>
       </w:r>
     </w:p>
     <w:p>
@@ -510,7 +510,7 @@
         <w:pStyle w:val="P68B1DB1-Normal3"/>
       </w:pPr>
       <w:r>
-        <w:t xml:space="preserve">What will my child’s participation look like?</w:t>
+        <w:t xml:space="preserve">Hoe sal my kind se deelname lyk?</w:t>
       </w:r>
     </w:p>
     <w:p>
@@ -524,7 +524,7 @@
         <w:pStyle w:val="P68B1DB1-Normal2"/>
       </w:pPr>
       <w:r>
-        <w:t xml:space="preserve">If this is the first time, we are asking your permission to speak to your child, you would have opened this document while working through ParentText. If this is the case, then we are asking you to give permission for your child to participate in a telephone interview that will take about 15 minutes. We will ask your child questions about their experience of the child safety module which you did. All the questions will be multiple choice which means that they will only answer ‘Yes’/’No’, and ‘Never’/‘Sometimes’/’Often’. </w:t>
+        <w:t xml:space="preserve">As dit die eerste keer is dat ons jou toestemming vra om met jou kind te praat, sou jy hierdie dokument oopgemaak het terwyl jy met ParentText werk. In hierdie geval vra ons jou toestemming dat jou kind aan ‘n telefoniese onderhoud deelneem wat ongeveer 15 minute sal duur. Ons sal jou kind vrae vra oor hul ervaring met die kind veiligheids module wat jy voltooi het. Al die vrae sal meerkeusevrae wees, wat beteken dat hulle net met ‘Ja’/’Nee’ of ‘Nooit’/’Soms’/’Dikwels’ sal antwoord. </w:t>
       </w:r>
     </w:p>
     <w:p>
@@ -538,7 +538,7 @@
         <w:pStyle w:val="P68B1DB1-Normal2"/>
       </w:pPr>
       <w:r>
-        <w:t xml:space="preserve">Some adolescents will then be selected for a second interview. If this is the second time, we are contacting you about speaking to your child, and we have sent this document to you via WhatsApp, then your adolescent has been selected to take part in a longer interview. This will be a 30-minute phone call. These questions will also be about the child safety module, but it will allow them to answer in more detail and not be guided by the multiple-choice answers as in the previous interview. At this stage, we will call you again to get your permission for this second interview.</w:t>
+        <w:t xml:space="preserve">Sommige adolessente sal dan gekies word vir ‘n tweede onderhoud. As dit die tweede keer is dat ons jou kontak oor deelname van jou kind en ons hierdie dokument via WhatsApp aan jou gestuur het, is jou tiener gekies om deel te neem aan ‘n langer onderhoud. Dit sal ‘n 30-minute telefoonoproep wees. Hierdie vrae sal ook oor die kind veiligheidsmodule wees, maar dit sal hulle in staat stel om meer in inligting te antwoord sonder om deur die meerkeuse-antwoorde van die vorige onderhoud beperk te word. Op hierdie stadium sal ons jou weer kontak om jou toestemming vir hierdie tweede onderhoud te kry.</w:t>
       </w:r>
     </w:p>
     <w:p>
@@ -553,7 +553,7 @@
         <w:pStyle w:val="P68B1DB1-Normal3"/>
       </w:pPr>
       <w:r>
-        <w:t xml:space="preserve">What will my child be asked?</w:t>
+        <w:t xml:space="preserve">Wat sal vir my kind gevra word?</w:t>
       </w:r>
     </w:p>
     <w:p>
@@ -567,7 +567,7 @@
         <w:pStyle w:val="P68B1DB1-Normal2"/>
       </w:pPr>
       <w:r>
-        <w:t xml:space="preserve">Your child will be asked questions specifically related to the “keeping my child safe” module. These will be versions of the questions which we have asked you in your interviews so that we can understand their perspective of it.</w:t>
+        <w:t xml:space="preserve">Jou kind sal vrae gevra word wat spesifiek verband hou met die “my kind veilig hou” module. Dit sal weergawes wees van die vrae wat ons aan jou in jou onderhoude gevra het, sodat ons hul perspektief daaroor kan verstaan.</w:t>
       </w:r>
     </w:p>
     <w:p>
@@ -580,7 +580,7 @@
         <w:pStyle w:val="P68B1DB1-Normal3"/>
       </w:pPr>
       <w:r>
-        <w:t xml:space="preserve">Do I have to agree to be my child being interviewed?</w:t>
+        <w:t xml:space="preserve">Moet ek instem dat my kind ondervra word?</w:t>
       </w:r>
     </w:p>
     <w:p>
@@ -594,7 +594,7 @@
         <w:pStyle w:val="P68B1DB1-Normal2"/>
       </w:pPr>
       <w:r>
-        <w:t xml:space="preserve">No, it is up to you if you want to allow your child to join or not. Because they are a minor, it is your decision as to whether you will give your permission for them to be interviewed. Even if you have given your permission for them to be interviewed, we will still ask their permission before we actually start the interview. They are also able to skip any questions they do not want to answer or stop at any point during the interview. </w:t>
+        <w:t xml:space="preserve">No, it is up to you if you want to allow your child to join or not. Omdat hulle ‘n minderjarige is, is dit jou besluit of jy toestemming gee om hulle te ondervra. Selfs al het jy toestemming gegee, sal ons steeds hul toestemming vra voordat ons werklik die onderhoud begin. Hulle kan ook enige vrae wat hulle nie wil antwoord nie, oorslaan of op enige punt tydens die onderhoud stop. </w:t>
       </w:r>
     </w:p>
     <w:p>
@@ -611,7 +611,7 @@
         <w:rPr>
           <w:b w:val="1"/>
         </w:rPr>
-        <w:t xml:space="preserve">What happens with my child’s information after being interviewed?</w:t>
+        <w:t xml:space="preserve">Wat gebeur met my kind se inligting nadat hulle ondervra is?</w:t>
       </w:r>
       <w:r>
         <w:t xml:space="preserve"> </w:t>
@@ -628,7 +628,7 @@
         <w:pStyle w:val="P68B1DB1-Normal2"/>
       </w:pPr>
       <w:r>
-        <w:t xml:space="preserve">To protect their personal information (including their real name, contact details, and any other information that can identify them), we will give them a nickname. </w:t>
+        <w:t xml:space="preserve">Om hulle persoonlike inligting (insluitend hul regte naam, kontakbesonderhede, en enige ander inligting wat hulle kan identifiseer) te beskerm, sal ons vir hulle 'n bynaam gee. </w:t>
       </w:r>
     </w:p>
     <w:p>
@@ -642,7 +642,7 @@
         <w:pStyle w:val="P68B1DB1-Normal2"/>
       </w:pPr>
       <w:r>
-        <w:t xml:space="preserve">We will, with your and your child’s permission, record the interview to help us remember their answers and later write down what was said. We may use an artificial intelligence (AI) software, Microsoft Transcriber, to transcribe the interviews at first, and then we will check/review these transcriptions. This AI-generated information will be processed and stored securely on password-protected University of Cape Town servers, and in accordance with POPIA. Only authorised members of the research team will be able to access it, and this data will be owned by the Global Parenting Initiative at the University of Cape Town.</w:t>
+        <w:t xml:space="preserve">Ons sal, met jou en jou kind se toestemming, die onderhoud opneem om ons te help herinner aan hul antwoorde en later neer te skryf wat gesê is. Ons mag 'n kunsmatige intelligensie (KI) sagteware, Microsoft Transcriber, gebruik om die onderhoude aanvanklik te transkribeer, en daarna sal ons hierdie transkripsies nagaan/hersien. Hierdie KI-geïntegreerde inligting sal verwerk en veilig op wagwoordbeskermde Universiteit van Kaapstad bedieners gestoor word, en in ooreenstemming met POPIA. Slegs gemagtigde lede van die navorsingspan sal toegang hê tot dit, en hierdie data sal deur die Global Parenting Initiative aan die Universiteit van Kaapstad besit word.</w:t>
       </w:r>
     </w:p>
     <w:p>
@@ -656,7 +656,7 @@
         <w:pStyle w:val="P68B1DB1-Normal2"/>
       </w:pPr>
       <w:r>
-        <w:t xml:space="preserve">We only collect what’s needed for the study and store it securely. Their information, the interview recording, your consent form and any other information either of you provide via email or WhatsApp, will be kept safe on secure servers at the University of Cape Town. </w:t>
+        <w:t xml:space="preserve">Ons versamel slegs wat nodig is vir die studie en stoor dit veilig. Hul inligting, die onderhoudopname, jou toestemmingvorm en enige ander inligting wat enige van julle via e-pos of WhatsApp verskaf, sal veilig op veilige bedieners by die Universiteit van Kaapstad bewaar word. </w:t>
       </w:r>
     </w:p>
     <w:p>
@@ -670,7 +670,7 @@
         <w:pStyle w:val="P68B1DB1-Normal2"/>
       </w:pPr>
       <w:r>
-        <w:t xml:space="preserve">Interview recordings will be deleted after we have written our notes. Any details that identify you will be kept separate and only authorised staff can access them. All data will be kept for five years after the study, but personal information will be deleted when the study ends. </w:t>
+        <w:t xml:space="preserve">Onderhoudopnames sal verwyder word nadat ons ons notas neergeskryf het. Enige besonderhede wat jou kan identifiseer, sal afsonderlik gehou word en slegs gemagtigde personeel sal toegang hê. Alle data sal vyf jaar na die studie bewaar word, maar persoonlike inligting sal verwyder word wanneer die studie eindig. </w:t>
       </w:r>
     </w:p>
     <w:p>
@@ -684,7 +684,7 @@
         <w:pStyle w:val="P68B1DB1-Normal2"/>
       </w:pPr>
       <w:r>
-        <w:t xml:space="preserve">Ethics committees and monitors may check the information. The information will stay private unless the law says otherwise. After the study, we may share the information with other researchers but without your details. </w:t>
+        <w:t xml:space="preserve">Etiekkomitees en moniteerders mag die inligting nagaan. Die inligting sal privaat bly, tensy die wet anders sê. Na die studie mag ons die inligting met ander navorsers deel, maar sonder jou besonderhede. </w:t>
       </w:r>
     </w:p>
     <w:p>
@@ -699,7 +699,7 @@
         <w:pStyle w:val="P68B1DB1-Normal3"/>
       </w:pPr>
       <w:r>
-        <w:t xml:space="preserve">What will I get told?</w:t>
+        <w:t xml:space="preserve">Wat sal ek vertel word?</w:t>
       </w:r>
     </w:p>
     <w:p>
@@ -713,7 +713,7 @@
         <w:pStyle w:val="P68B1DB1-Normal2"/>
       </w:pPr>
       <w:r>
-        <w:t xml:space="preserve">You will not have access to your child’s answers. However, if anything comes up in the interviews that is of concern to your child’s wellbeing, we have included in our discussion with them that we will share this with you after letting them know that we need to. </w:t>
+        <w:t xml:space="preserve">Jy sal nie toegang hê tot jou kind se antwoorde nie. As daar egter iets opduik in die onderhoude wat 'n bekommernis vir jou kind se welstand is, het ons in ons gesprek met hulle ingesluit dat ons dit met jou sal deel nadat ons hulle laat weet het dat ons dit moet doen. </w:t>
       </w:r>
     </w:p>
     <w:p>
@@ -728,7 +728,7 @@
         <w:pStyle w:val="P68B1DB1-Normal3"/>
       </w:pPr>
       <w:r>
-        <w:t xml:space="preserve">Does your child get anything for being interviewed? </w:t>
+        <w:t xml:space="preserve">Kry jou kind iets vir die onderhoud? </w:t>
       </w:r>
     </w:p>
     <w:p>
@@ -741,7 +741,7 @@
         <w:pStyle w:val="P68B1DB1-Normal4"/>
       </w:pPr>
       <w:r>
-        <w:t xml:space="preserve">As a thank you for taking part in the discussion, we'll give your child a R15 data voucher for the first 15-minute interview and a R35 data voucher for the longer interview (should they be chosen). </w:t>
+        <w:t xml:space="preserve">As 'n bedanking vir deelname aan die bespreking, sal ons jou kind 'n R15 databewys vir die eerste 15-minuut onderhoud en 'n R35 databewys vir die langer onderhoud (indien hulle gekies word) gee. </w:t>
       </w:r>
     </w:p>
     <w:p>
@@ -767,7 +767,7 @@
         <w:rPr>
           <w:b w:val="1"/>
         </w:rPr>
-        <w:t xml:space="preserve">Who are some of the study team members?</w:t>
+        <w:t xml:space="preserve">Wie is sommige van die studie spanlede?</w:t>
       </w:r>
       <w:r>
         <w:t xml:space="preserve"> </w:t>
@@ -786,7 +786,7 @@
       <w:bookmarkStart w:colFirst="0" w:colLast="0" w:name="_heading=h.1fob9te" w:id="2"/>
       <w:bookmarkEnd w:id="2"/>
       <w:r>
-        <w:t xml:space="preserve">The principal investigators of this study are Prof Cathy Ward and Cindee Bruyns and the Co-investigator is Carly Katzef, all from the University of Cape Town.</w:t>
+        <w:t xml:space="preserve">Die hoofondersoeker van hierdie studie is Prof. Cathy Ward en Cindee Bruyns, en die Mede-ondersoeker is Carly Katzef, almal van die Universiteit van Kaapstad.</w:t>
       </w:r>
     </w:p>
     <w:p>
@@ -801,7 +801,7 @@
         <w:pStyle w:val="P68B1DB1-Normal3"/>
       </w:pPr>
       <w:r>
-        <w:t xml:space="preserve">Are there any risks in being interviewed?   </w:t>
+        <w:t xml:space="preserve">Is daar enige risiko's verbonde aan die onderhoud?   </w:t>
       </w:r>
     </w:p>
     <w:p>
@@ -814,7 +814,7 @@
         <w:pStyle w:val="P68B1DB1-Normal2"/>
       </w:pPr>
       <w:r>
-        <w:t xml:space="preserve">We don’t expect any risks of your child being interviewed. We will check in with them after the interview and ensure that we offer any additional support needed. If you or your child has any concerns after the interview, please reach out to our study team at </w:t>
+        <w:t xml:space="preserve">Ons verwag nie dat daar enige risiko’s sal wees wanneer jou kind ondervra word nie. Ons sal na die onderhoud inloer en seker maak dat ons enige addisionele ondersteuning wat benodig word, bied. As jy of jou kind enige bekommernisse na die onderhoud het, kan jy die studiegroep kontak by </w:t>
       </w:r>
       <w:r>
         <w:rPr>
@@ -823,7 +823,7 @@
         <w:t>swift@globalparenting.org</w:t>
       </w:r>
       <w:r>
-        <w:t xml:space="preserve"> or on WhatsApp at +27 XX XXX XXXX (messages only) or let your child call Childline on 116 (as can be found in your ParentText Help Menu).</w:t>
+        <w:t xml:space="preserve"> of via WhatsApp by +27 XX XXX XXXX (net boodskappe) of jou kind kan die Kinderlyn skakel op 116 (soos in jou ParentText Hulp-kieslys gevind kan word).</w:t>
       </w:r>
     </w:p>
     <w:p>
@@ -838,7 +838,7 @@
         <w:pStyle w:val="P68B1DB1-Normal3"/>
       </w:pPr>
       <w:r>
-        <w:t xml:space="preserve">Who pays for the study?</w:t>
+        <w:t xml:space="preserve">Wie betaal vir die studie?</w:t>
       </w:r>
     </w:p>
     <w:p>
@@ -852,7 +852,7 @@
         <w:pStyle w:val="P68B1DB1-Normal2"/>
       </w:pPr>
       <w:r>
-        <w:t xml:space="preserve">This study is part of the Global Parenting Initiative, funded by the LEGO Foundation, Oak Foundation, the World Childhood Foundation, The Human Safety Net, and the UK Research and Innovation Global Challenges Research Fund. </w:t>
+        <w:t xml:space="preserve">Hierdie studie is deel van die Global Parenting Initiative, gefinansier deur die LEGO Foundation, Oak Foundation, die World Childhood Foundation, The Human Safety Net, en die UK Research and Innovation Global Challenges Research Fund. </w:t>
       </w:r>
     </w:p>
     <w:p>
@@ -867,7 +867,7 @@
         <w:pStyle w:val="P68B1DB1-Normal3"/>
       </w:pPr>
       <w:r>
-        <w:t xml:space="preserve">Data protection</w:t>
+        <w:t>Databeskerming</w:t>
       </w:r>
     </w:p>
     <w:p>
@@ -882,7 +882,7 @@
         <w:pStyle w:val="P68B1DB1-Normal2"/>
       </w:pPr>
       <w:r>
-        <w:t xml:space="preserve">The University Cape Town makes sure your and your child’s personal information is used safely and correctly, just for research. The study follows data protection laws like GDPR (General Data Protection Regulation) in the UK and POPIA (Protection of Personal Information Act) in South Africa. Any data that is transferred across borders will comply with POPIA. </w:t>
+        <w:t xml:space="preserve">Die Universiteit van Kaapstad sorg dat jou kind se persoonlike inligting veilig en korrek gebruik word, net vir navorsingsdoeleindes. Die studie volg databeskermingswette soos die GDPR (General Data Protection Regulation) in die VK en POPIA (Wet op die Beskerming van Persoonlike Inligting) in Suid-Afrika. Enige data wat oor grense heen oorgedra word, sal voldoen aan POPIA. </w:t>
       </w:r>
     </w:p>
     <w:p>
@@ -897,7 +897,7 @@
         <w:pStyle w:val="P68B1DB1-Normal3"/>
       </w:pPr>
       <w:r>
-        <w:t xml:space="preserve">Who has approved this study?</w:t>
+        <w:t xml:space="preserve">Wie het hierdie studie goedgekeur?</w:t>
       </w:r>
     </w:p>
     <w:p>
@@ -911,16 +911,16 @@
         <w:pStyle w:val="P68B1DB1-Normal2"/>
       </w:pPr>
       <w:r>
-        <w:t xml:space="preserve">[Once the ethics has been approved this will read as follows: This study has received approval from the University of Cape Town’s Centre for Social Science Research Ethics Committee and University of Cape Town’s Faculty of Health Sciences Human Research Ethics Committee. The study has also been approved by the Western Cape Department of Health and Wellness a</w:t>
+        <w:t xml:space="preserve">[Wanneer die etiek goedgekeur is, sal dit as volg lees: Hierdie studie het goedkeuring van die Universiteit van Kaapstad se Sentrum vir Sosiale Wetenskap Navorsingsetiekkomitee en die Universiteit van Kaapstad se Fakulteit van Gesondheidswetenskappe se Etiekkomitee vir Menslike Navorsing ontvang. Die studie is ook goedgekeur deur die Wes-Kaapse Departement van Gesondheid en Welstand e</w:t>
       </w:r>
       <w:r>
         <w:rPr>
           <w:highlight w:val="white"/>
         </w:rPr>
-        <w:t xml:space="preserve">nd Department of Social Development,</w:t>
-      </w:r>
-      <w:r>
-        <w:t xml:space="preserve"> and City of Cape Town’s City health.]</w:t>
+        <w:t xml:space="preserve">n die Departement van Maatskaplike Ontwikkeling,</w:t>
+      </w:r>
+      <w:r>
+        <w:t xml:space="preserve"> en die Stad Kaapstad se Stadsgesondheid.]</w:t>
       </w:r>
     </w:p>
     <w:p>

</xml_diff>